<commit_message>
Modified scripts to generate the results for MeTOo hashtag
</commit_message>
<xml_diff>
--- a/Installation Guide.docx
+++ b/Installation Guide.docx
@@ -28,8 +28,6 @@
       <w:r>
         <w:t xml:space="preserve">Minimum </w:t>
       </w:r>
-      <w:bookmarkStart w:id="0" w:name="_GoBack"/>
-      <w:bookmarkEnd w:id="0"/>
       <w:r>
         <w:t>System Requirements:</w:t>
       </w:r>
@@ -582,7 +580,15 @@
         <w:t>Run “</w:t>
       </w:r>
       <w:r>
-        <w:t>python CustomAnalyzer.py</w:t>
+        <w:t>python CustomAnalyzer</w:t>
+      </w:r>
+      <w:r>
+        <w:t>Sentence</w:t>
+      </w:r>
+      <w:bookmarkStart w:id="0" w:name="_GoBack"/>
+      <w:bookmarkEnd w:id="0"/>
+      <w:r>
+        <w:t>.py</w:t>
       </w:r>
       <w:r>
         <w:t>”</w:t>

</xml_diff>